<commit_message>
Comment analysis 80% done
Answered up to chapter 4 questions. Ready for next meeting.
</commit_message>
<xml_diff>
--- a/Comment analysis.docx
+++ b/Comment analysis.docx
@@ -34,21 +34,7 @@
         <w:rPr>
           <w:lang w:val="en-US"/>
         </w:rPr>
-        <w:t xml:space="preserve">Presenting both common name and scientific name for all </w:t>
-      </w:r>
-      <w:proofErr w:type="spellStart"/>
-      <w:r>
-        <w:rPr>
-          <w:lang w:val="en-US"/>
-        </w:rPr>
-        <w:t>sp</w:t>
-      </w:r>
-      <w:proofErr w:type="spellEnd"/>
-      <w:r>
-        <w:rPr>
-          <w:lang w:val="en-US"/>
-        </w:rPr>
-        <w:t xml:space="preserve"> at 1</w:t>
+        <w:t>Presenting both common name and scientific name for all sp at 1</w:t>
       </w:r>
       <w:r>
         <w:rPr>
@@ -815,7 +801,19 @@
         <w:rPr>
           <w:lang w:val="en-US"/>
         </w:rPr>
-        <w:t>To lengthy, need to be more concise (might lost focus to the key findings)</w:t>
+        <w:t>To</w:t>
+      </w:r>
+      <w:r>
+        <w:rPr>
+          <w:lang w:val="en-US"/>
+        </w:rPr>
+        <w:t>o</w:t>
+      </w:r>
+      <w:r>
+        <w:rPr>
+          <w:lang w:val="en-US"/>
+        </w:rPr>
+        <w:t xml:space="preserve"> lengthy, need to be more concise (might lost focus to the key findings)</w:t>
       </w:r>
     </w:p>
     <w:p>
@@ -877,6 +875,52 @@
     <w:p>
       <w:pPr>
         <w:pStyle w:val="ListParagraph"/>
+        <w:ind w:left="1440"/>
+        <w:rPr>
+          <w:lang w:val="en-US"/>
+        </w:rPr>
+      </w:pPr>
+    </w:p>
+    <w:p>
+      <w:pPr>
+        <w:pStyle w:val="ListParagraph"/>
+        <w:numPr>
+          <w:ilvl w:val="0"/>
+          <w:numId w:val="3"/>
+        </w:numPr>
+        <w:rPr>
+          <w:lang w:val="en-US"/>
+        </w:rPr>
+      </w:pPr>
+      <w:r>
+        <w:rPr>
+          <w:lang w:val="en-US"/>
+        </w:rPr>
+        <w:t xml:space="preserve">State </w:t>
+      </w:r>
+      <w:r>
+        <w:rPr>
+          <w:lang w:val="en-US"/>
+        </w:rPr>
+        <w:t xml:space="preserve">species emerging from the tunnel cannot be determined in an individual scale. Instead, the number and species emerging were estimated through the combination of exit-counts and acoustic methods.  </w:t>
+      </w:r>
+      <w:r>
+        <w:rPr>
+          <w:lang w:val="en-US"/>
+        </w:rPr>
+        <w:t xml:space="preserve">By combining two methods to estimate/ provides a general picture of bats emerging from the tunnel during sunset. </w:t>
+      </w:r>
+    </w:p>
+    <w:p>
+      <w:pPr>
+        <w:rPr>
+          <w:lang w:val="en-US"/>
+        </w:rPr>
+      </w:pPr>
+    </w:p>
+    <w:p>
+      <w:pPr>
+        <w:pStyle w:val="ListParagraph"/>
         <w:numPr>
           <w:ilvl w:val="2"/>
           <w:numId w:val="1"/>
@@ -907,16 +951,127 @@
     <w:p>
       <w:pPr>
         <w:pStyle w:val="ListParagraph"/>
+        <w:ind w:left="2160"/>
+        <w:rPr>
+          <w:lang w:val="en-US"/>
+        </w:rPr>
+      </w:pPr>
+    </w:p>
+    <w:p>
+      <w:pPr>
+        <w:pStyle w:val="ListParagraph"/>
+        <w:numPr>
+          <w:ilvl w:val="1"/>
+          <w:numId w:val="3"/>
+        </w:numPr>
+        <w:rPr>
+          <w:lang w:val="en-US"/>
+        </w:rPr>
+      </w:pPr>
+      <w:r>
+        <w:rPr>
+          <w:lang w:val="en-US"/>
+        </w:rPr>
+        <w:t>Comparing the time</w:t>
+      </w:r>
+      <w:r>
+        <w:rPr>
+          <w:lang w:val="en-US"/>
+        </w:rPr>
+        <w:t xml:space="preserve"> of first bat emergence</w:t>
+      </w:r>
+      <w:r>
+        <w:rPr>
+          <w:lang w:val="en-US"/>
+        </w:rPr>
+        <w:t xml:space="preserve">/ period of peak emergence </w:t>
+      </w:r>
+      <w:r>
+        <w:rPr>
+          <w:lang w:val="en-US"/>
+        </w:rPr>
+        <w:t>in the 1</w:t>
+      </w:r>
+      <w:r>
+        <w:rPr>
+          <w:vertAlign w:val="superscript"/>
+          <w:lang w:val="en-US"/>
+        </w:rPr>
+        <w:t>st</w:t>
+      </w:r>
+      <w:r>
+        <w:rPr>
+          <w:lang w:val="en-US"/>
+        </w:rPr>
+        <w:t xml:space="preserve"> </w:t>
+      </w:r>
+      <w:proofErr w:type="spellStart"/>
+      <w:r>
+        <w:rPr>
+          <w:lang w:val="en-US"/>
+        </w:rPr>
+        <w:t>hr</w:t>
+      </w:r>
+      <w:proofErr w:type="spellEnd"/>
+      <w:r>
+        <w:rPr>
+          <w:lang w:val="en-US"/>
+        </w:rPr>
+        <w:t xml:space="preserve"> after sunset between 2 methods, it showed the pre-emergence period / which species became active earlier and their </w:t>
+      </w:r>
+      <w:proofErr w:type="spellStart"/>
+      <w:r>
+        <w:rPr>
+          <w:lang w:val="en-US"/>
+        </w:rPr>
+        <w:t>behaviour</w:t>
+      </w:r>
+      <w:proofErr w:type="spellEnd"/>
+      <w:r>
+        <w:rPr>
+          <w:lang w:val="en-US"/>
+        </w:rPr>
+        <w:t xml:space="preserve"> (</w:t>
+      </w:r>
+      <w:proofErr w:type="gramStart"/>
+      <w:r>
+        <w:rPr>
+          <w:lang w:val="en-US"/>
+        </w:rPr>
+        <w:t>i.e.</w:t>
+      </w:r>
+      <w:proofErr w:type="gramEnd"/>
+      <w:r>
+        <w:rPr>
+          <w:lang w:val="en-US"/>
+        </w:rPr>
+        <w:t xml:space="preserve"> light sampling). Also indicate the time/ period of peak emergence for each sp. </w:t>
+      </w:r>
+    </w:p>
+    <w:p>
+      <w:pPr>
+        <w:pStyle w:val="ListParagraph"/>
+        <w:ind w:left="2160"/>
+        <w:rPr>
+          <w:lang w:val="en-US"/>
+        </w:rPr>
+      </w:pPr>
+    </w:p>
+    <w:p>
+      <w:pPr>
+        <w:pStyle w:val="ListParagraph"/>
         <w:numPr>
           <w:ilvl w:val="2"/>
           <w:numId w:val="1"/>
         </w:numPr>
         <w:rPr>
-          <w:lang w:val="en-US"/>
-        </w:rPr>
-      </w:pPr>
-      <w:r>
-        <w:rPr>
+          <w:highlight w:val="green"/>
+          <w:lang w:val="en-US"/>
+        </w:rPr>
+      </w:pPr>
+      <w:r>
+        <w:rPr>
+          <w:highlight w:val="green"/>
           <w:lang w:val="en-US"/>
         </w:rPr>
         <w:t>Is there a fair assumption?</w:t>
@@ -954,23 +1109,53 @@
         <w:pStyle w:val="ListParagraph"/>
         <w:numPr>
           <w:ilvl w:val="1"/>
-          <w:numId w:val="1"/>
-        </w:numPr>
-        <w:rPr>
-          <w:lang w:val="en-US"/>
-        </w:rPr>
-      </w:pPr>
-      <w:r>
-        <w:rPr>
-          <w:lang w:val="en-US"/>
-        </w:rPr>
-        <w:t>Explain how you avoid missing or double count bats that fly around the tunnel (as bats were disturbed on the walk-through)</w:t>
-      </w:r>
-    </w:p>
-    <w:p>
-      <w:pPr>
-        <w:pStyle w:val="ListParagraph"/>
-        <w:ind w:left="1440"/>
+          <w:numId w:val="3"/>
+        </w:numPr>
+        <w:rPr>
+          <w:lang w:val="en-US"/>
+        </w:rPr>
+      </w:pPr>
+      <w:r>
+        <w:rPr>
+          <w:lang w:val="en-US"/>
+        </w:rPr>
+        <w:t xml:space="preserve">By looking at the range/ distance of the pulse interval of each call. (If multiple bats’ calls were received at the same time, usual pulse distance or overlaps may </w:t>
+      </w:r>
+      <w:r>
+        <w:rPr>
+          <w:lang w:val="en-US"/>
+        </w:rPr>
+        <w:t>observe</w:t>
+      </w:r>
+      <w:r>
+        <w:rPr>
+          <w:lang w:val="en-US"/>
+        </w:rPr>
+        <w:t xml:space="preserve">. </w:t>
+      </w:r>
+      <w:r>
+        <w:rPr>
+          <w:lang w:val="en-US"/>
+        </w:rPr>
+        <w:t xml:space="preserve">If theres too many pulses overlapped on each other, it will be noted as 10 bat </w:t>
+      </w:r>
+      <w:r>
+        <w:rPr>
+          <w:lang w:val="en-US"/>
+        </w:rPr>
+        <w:t>passes</w:t>
+      </w:r>
+      <w:r>
+        <w:rPr>
+          <w:lang w:val="en-US"/>
+        </w:rPr>
+        <w:t xml:space="preserve"> over the minutes.</w:t>
+      </w:r>
+    </w:p>
+    <w:p>
+      <w:pPr>
+        <w:pStyle w:val="ListParagraph"/>
+        <w:ind w:left="2160"/>
         <w:rPr>
           <w:lang w:val="en-US"/>
         </w:rPr>
@@ -991,21 +1176,55 @@
         <w:rPr>
           <w:lang w:val="en-US"/>
         </w:rPr>
-        <w:t xml:space="preserve">Whats the error of the recorder ID work that you have identified 12 </w:t>
-      </w:r>
-      <w:proofErr w:type="spellStart"/>
-      <w:r>
-        <w:rPr>
-          <w:lang w:val="en-US"/>
-        </w:rPr>
-        <w:t>sps</w:t>
-      </w:r>
-      <w:proofErr w:type="spellEnd"/>
-      <w:r>
-        <w:rPr>
-          <w:lang w:val="en-US"/>
-        </w:rPr>
-        <w:t>.</w:t>
+        <w:lastRenderedPageBreak/>
+        <w:t>Explain how you avoid missing or double count bats that fly around the tunnel (as bats were disturbed on the walk-through)</w:t>
+      </w:r>
+    </w:p>
+    <w:p>
+      <w:pPr>
+        <w:pStyle w:val="ListParagraph"/>
+        <w:ind w:left="1440"/>
+        <w:rPr>
+          <w:lang w:val="en-US"/>
+        </w:rPr>
+      </w:pPr>
+    </w:p>
+    <w:p>
+      <w:pPr>
+        <w:pStyle w:val="ListParagraph"/>
+        <w:numPr>
+          <w:ilvl w:val="0"/>
+          <w:numId w:val="3"/>
+        </w:numPr>
+        <w:rPr>
+          <w:lang w:val="en-US"/>
+        </w:rPr>
+      </w:pPr>
+      <w:r>
+        <w:rPr>
+          <w:lang w:val="en-US"/>
+        </w:rPr>
+        <w:t>We stayed low and stealthy during the walk</w:t>
+      </w:r>
+      <w:r>
+        <w:rPr>
+          <w:lang w:val="en-US"/>
+        </w:rPr>
+        <w:t xml:space="preserve"> through to </w:t>
+      </w:r>
+      <w:proofErr w:type="gramStart"/>
+      <w:r>
+        <w:rPr>
+          <w:lang w:val="en-US"/>
+        </w:rPr>
+        <w:t>minimized</w:t>
+      </w:r>
+      <w:proofErr w:type="gramEnd"/>
+      <w:r>
+        <w:rPr>
+          <w:lang w:val="en-US"/>
+        </w:rPr>
+        <w:t xml:space="preserve"> the disturbance. During the walk-through, bats were mostly calm and remained compact in their roost, and there were only a few to no bats flying around during the count. </w:t>
       </w:r>
     </w:p>
     <w:p>
@@ -1025,47 +1244,32 @@
           <w:numId w:val="1"/>
         </w:numPr>
         <w:rPr>
-          <w:lang w:val="en-US"/>
-        </w:rPr>
-      </w:pPr>
-      <w:r>
-        <w:rPr>
-          <w:lang w:val="en-US"/>
-        </w:rPr>
-        <w:t>A</w:t>
-      </w:r>
-      <w:r>
-        <w:rPr>
-          <w:lang w:val="en-US"/>
-        </w:rPr>
-        <w:t>ny approaches were</w:t>
-      </w:r>
-      <w:r>
-        <w:rPr>
-          <w:lang w:val="en-US"/>
-        </w:rPr>
-        <w:t xml:space="preserve"> </w:t>
-      </w:r>
-      <w:r>
-        <w:rPr>
-          <w:lang w:val="en-US"/>
-        </w:rPr>
-        <w:t>taken to determine what a peak in activity was</w:t>
-      </w:r>
-      <w:r>
-        <w:rPr>
-          <w:lang w:val="en-US"/>
-        </w:rPr>
-        <w:t>/</w:t>
-      </w:r>
-      <w:r>
-        <w:t xml:space="preserve"> </w:t>
-      </w:r>
-      <w:r>
-        <w:rPr>
-          <w:lang w:val="en-US"/>
-        </w:rPr>
-        <w:t>was this done simply by interpreting plots of activity</w:t>
+          <w:highlight w:val="yellow"/>
+          <w:lang w:val="en-US"/>
+        </w:rPr>
+      </w:pPr>
+      <w:r>
+        <w:rPr>
+          <w:highlight w:val="yellow"/>
+          <w:lang w:val="en-US"/>
+        </w:rPr>
+        <w:t xml:space="preserve">Whats the error of the recorder ID work that you have identified 12 </w:t>
+      </w:r>
+      <w:proofErr w:type="spellStart"/>
+      <w:r>
+        <w:rPr>
+          <w:highlight w:val="yellow"/>
+          <w:lang w:val="en-US"/>
+        </w:rPr>
+        <w:t>sps</w:t>
+      </w:r>
+      <w:proofErr w:type="spellEnd"/>
+      <w:r>
+        <w:rPr>
+          <w:highlight w:val="yellow"/>
+          <w:lang w:val="en-US"/>
+        </w:rPr>
+        <w:t>.</w:t>
       </w:r>
     </w:p>
     <w:p>
@@ -1092,6 +1296,92 @@
         <w:rPr>
           <w:lang w:val="en-US"/>
         </w:rPr>
+        <w:t>A</w:t>
+      </w:r>
+      <w:r>
+        <w:rPr>
+          <w:lang w:val="en-US"/>
+        </w:rPr>
+        <w:t>ny approaches were</w:t>
+      </w:r>
+      <w:r>
+        <w:rPr>
+          <w:lang w:val="en-US"/>
+        </w:rPr>
+        <w:t xml:space="preserve"> </w:t>
+      </w:r>
+      <w:r>
+        <w:rPr>
+          <w:lang w:val="en-US"/>
+        </w:rPr>
+        <w:t>taken to determine what a peak in activity was</w:t>
+      </w:r>
+      <w:r>
+        <w:rPr>
+          <w:lang w:val="en-US"/>
+        </w:rPr>
+        <w:t>/</w:t>
+      </w:r>
+      <w:r>
+        <w:t xml:space="preserve"> </w:t>
+      </w:r>
+      <w:r>
+        <w:rPr>
+          <w:lang w:val="en-US"/>
+        </w:rPr>
+        <w:t>was this done simply by interpreting plots of activity</w:t>
+      </w:r>
+    </w:p>
+    <w:p>
+      <w:pPr>
+        <w:pStyle w:val="ListParagraph"/>
+        <w:rPr>
+          <w:lang w:val="en-US"/>
+        </w:rPr>
+      </w:pPr>
+    </w:p>
+    <w:p>
+      <w:pPr>
+        <w:pStyle w:val="ListParagraph"/>
+        <w:numPr>
+          <w:ilvl w:val="0"/>
+          <w:numId w:val="3"/>
+        </w:numPr>
+        <w:rPr>
+          <w:lang w:val="en-US"/>
+        </w:rPr>
+      </w:pPr>
+      <w:r>
+        <w:rPr>
+          <w:lang w:val="en-US"/>
+        </w:rPr>
+        <w:t>Peak activity was determined by interpreting plots of activity</w:t>
+      </w:r>
+    </w:p>
+    <w:p>
+      <w:pPr>
+        <w:pStyle w:val="ListParagraph"/>
+        <w:ind w:left="1440"/>
+        <w:rPr>
+          <w:lang w:val="en-US"/>
+        </w:rPr>
+      </w:pPr>
+    </w:p>
+    <w:p>
+      <w:pPr>
+        <w:pStyle w:val="ListParagraph"/>
+        <w:numPr>
+          <w:ilvl w:val="1"/>
+          <w:numId w:val="1"/>
+        </w:numPr>
+        <w:rPr>
+          <w:lang w:val="en-US"/>
+        </w:rPr>
+      </w:pPr>
+      <w:r>
+        <w:rPr>
+          <w:lang w:val="en-US"/>
+        </w:rPr>
         <w:t xml:space="preserve">Weather information - </w:t>
       </w:r>
       <w:r>
@@ -1118,6 +1408,47 @@
         </w:rPr>
         <w:t>.</w:t>
       </w:r>
+    </w:p>
+    <w:p>
+      <w:pPr>
+        <w:pStyle w:val="ListParagraph"/>
+        <w:ind w:left="1440"/>
+        <w:rPr>
+          <w:lang w:val="en-US"/>
+        </w:rPr>
+      </w:pPr>
+    </w:p>
+    <w:p>
+      <w:pPr>
+        <w:pStyle w:val="ListParagraph"/>
+        <w:numPr>
+          <w:ilvl w:val="0"/>
+          <w:numId w:val="3"/>
+        </w:numPr>
+        <w:rPr>
+          <w:lang w:val="en-US"/>
+        </w:rPr>
+      </w:pPr>
+      <w:r>
+        <w:rPr>
+          <w:lang w:val="en-US"/>
+        </w:rPr>
+        <w:t xml:space="preserve">Need to put some weather results? Graphs weather </w:t>
+      </w:r>
+      <w:r>
+        <w:rPr>
+          <w:lang w:val="en-US"/>
+        </w:rPr>
+        <w:t xml:space="preserve">vs time vs emergence </w:t>
+      </w:r>
+      <w:proofErr w:type="gramStart"/>
+      <w:r>
+        <w:rPr>
+          <w:lang w:val="en-US"/>
+        </w:rPr>
+        <w:t>count ?</w:t>
+      </w:r>
+      <w:proofErr w:type="gramEnd"/>
     </w:p>
     <w:p>
       <w:pPr>
@@ -1187,6 +1518,15 @@
       <w:pPr>
         <w:pStyle w:val="ListParagraph"/>
         <w:rPr>
+          <w:rFonts w:hint="eastAsia"/>
+          <w:lang w:val="en-US"/>
+        </w:rPr>
+      </w:pPr>
+    </w:p>
+    <w:p>
+      <w:pPr>
+        <w:pStyle w:val="ListParagraph"/>
+        <w:rPr>
           <w:lang w:val="en-US"/>
         </w:rPr>
       </w:pPr>
@@ -1244,7 +1584,6 @@
           <w:bCs/>
           <w:lang w:val="en-US"/>
         </w:rPr>
-        <w:lastRenderedPageBreak/>
         <w:br w:type="page"/>
       </w:r>
     </w:p>
@@ -1434,6 +1773,77 @@
     <w:p>
       <w:pPr>
         <w:pStyle w:val="ListParagraph"/>
+        <w:rPr>
+          <w:lang w:val="en-US"/>
+        </w:rPr>
+      </w:pPr>
+    </w:p>
+    <w:p>
+      <w:pPr>
+        <w:pStyle w:val="ListParagraph"/>
+        <w:numPr>
+          <w:ilvl w:val="0"/>
+          <w:numId w:val="3"/>
+        </w:numPr>
+        <w:rPr>
+          <w:lang w:val="en-US"/>
+        </w:rPr>
+      </w:pPr>
+      <w:r>
+        <w:rPr>
+          <w:lang w:val="en-US"/>
+        </w:rPr>
+        <w:t xml:space="preserve">By comparing at the </w:t>
+      </w:r>
+      <w:r>
+        <w:rPr>
+          <w:lang w:val="en-US"/>
+        </w:rPr>
+        <w:t>bats’</w:t>
+      </w:r>
+      <w:r>
+        <w:rPr>
+          <w:lang w:val="en-US"/>
+        </w:rPr>
+        <w:t xml:space="preserve"> emergence patterns of the Yugar tunnel, most bats emerged near sunset and returned near sunrise. If the foraging ground is close to their roosting sites, our sampling effort should likely </w:t>
+      </w:r>
+      <w:r>
+        <w:rPr>
+          <w:lang w:val="en-US"/>
+        </w:rPr>
+        <w:t>cover</w:t>
+      </w:r>
+      <w:r>
+        <w:rPr>
+          <w:lang w:val="en-US"/>
+        </w:rPr>
+        <w:t xml:space="preserve"> the</w:t>
+      </w:r>
+      <w:r>
+        <w:rPr>
+          <w:lang w:val="en-US"/>
+        </w:rPr>
+        <w:t xml:space="preserve"> major foraging period as most bats emerged near sunset. </w:t>
+      </w:r>
+      <w:r>
+        <w:rPr>
+          <w:lang w:val="en-US"/>
+        </w:rPr>
+        <w:t xml:space="preserve">  </w:t>
+      </w:r>
+    </w:p>
+    <w:p>
+      <w:pPr>
+        <w:pStyle w:val="ListParagraph"/>
+        <w:ind w:left="1440"/>
+        <w:rPr>
+          <w:lang w:val="en-US"/>
+        </w:rPr>
+      </w:pPr>
+    </w:p>
+    <w:p>
+      <w:pPr>
+        <w:pStyle w:val="ListParagraph"/>
         <w:numPr>
           <w:ilvl w:val="1"/>
           <w:numId w:val="1"/>
@@ -1463,40 +1873,51 @@
         <w:pStyle w:val="ListParagraph"/>
         <w:numPr>
           <w:ilvl w:val="0"/>
-          <w:numId w:val="1"/>
-        </w:numPr>
-        <w:rPr>
-          <w:lang w:val="en-US"/>
-        </w:rPr>
-      </w:pPr>
-      <w:r>
-        <w:rPr>
-          <w:lang w:val="en-US"/>
-        </w:rPr>
-        <w:t>not possible using</w:t>
-      </w:r>
-      <w:r>
-        <w:rPr>
-          <w:lang w:val="en-US"/>
-        </w:rPr>
-        <w:t xml:space="preserve"> </w:t>
-      </w:r>
-      <w:r>
-        <w:rPr>
-          <w:lang w:val="en-US"/>
-        </w:rPr>
-        <w:t>acoustics as acoustic activity recorded in the surrounding landscape</w:t>
-      </w:r>
-      <w:r>
-        <w:rPr>
-          <w:lang w:val="en-US"/>
-        </w:rPr>
-        <w:t xml:space="preserve"> (Mentioned upfront would be better)</w:t>
-      </w:r>
-    </w:p>
-    <w:p>
-      <w:pPr>
-        <w:pStyle w:val="ListParagraph"/>
+          <w:numId w:val="3"/>
+        </w:numPr>
+        <w:rPr>
+          <w:lang w:val="en-US"/>
+        </w:rPr>
+      </w:pPr>
+      <w:r>
+        <w:rPr>
+          <w:lang w:val="en-US"/>
+        </w:rPr>
+        <w:t xml:space="preserve">In theory, summer are expected to be greater as theres more food resources and competition across species. </w:t>
+      </w:r>
+      <w:proofErr w:type="gramStart"/>
+      <w:r>
+        <w:rPr>
+          <w:lang w:val="en-US"/>
+        </w:rPr>
+        <w:t>Also</w:t>
+      </w:r>
+      <w:proofErr w:type="gramEnd"/>
+      <w:r>
+        <w:rPr>
+          <w:lang w:val="en-US"/>
+        </w:rPr>
+        <w:t xml:space="preserve"> lactating and pregnant females required higher food demands for reproduction and feeding youth. In winter, some species may migrate to warmer place, some bats may </w:t>
+      </w:r>
+      <w:proofErr w:type="gramStart"/>
+      <w:r>
+        <w:rPr>
+          <w:lang w:val="en-US"/>
+        </w:rPr>
+        <w:t>entered</w:t>
+      </w:r>
+      <w:proofErr w:type="gramEnd"/>
+      <w:r>
+        <w:rPr>
+          <w:lang w:val="en-US"/>
+        </w:rPr>
+        <w:t xml:space="preserve"> short torpor period and reduce activity for reserving energy. </w:t>
+      </w:r>
+    </w:p>
+    <w:p>
+      <w:pPr>
+        <w:pStyle w:val="ListParagraph"/>
+        <w:ind w:left="1440"/>
         <w:rPr>
           <w:lang w:val="en-US"/>
         </w:rPr>
@@ -1517,25 +1938,25 @@
         <w:rPr>
           <w:lang w:val="en-US"/>
         </w:rPr>
-        <w:t>H</w:t>
-      </w:r>
-      <w:r>
-        <w:rPr>
-          <w:lang w:val="en-US"/>
-        </w:rPr>
-        <w:t>ow accurate is the recorder</w:t>
-      </w:r>
-      <w:r>
-        <w:rPr>
-          <w:lang w:val="en-US"/>
-        </w:rPr>
-        <w:t xml:space="preserve">, </w:t>
-      </w:r>
-      <w:r>
-        <w:rPr>
-          <w:lang w:val="en-US"/>
-        </w:rPr>
-        <w:t>ID work for achieving this ‐ what scope is there for error?</w:t>
+        <w:t>not possible using</w:t>
+      </w:r>
+      <w:r>
+        <w:rPr>
+          <w:lang w:val="en-US"/>
+        </w:rPr>
+        <w:t xml:space="preserve"> </w:t>
+      </w:r>
+      <w:r>
+        <w:rPr>
+          <w:lang w:val="en-US"/>
+        </w:rPr>
+        <w:t>acoustics as acoustic activity recorded in the surrounding landscape</w:t>
+      </w:r>
+      <w:r>
+        <w:rPr>
+          <w:lang w:val="en-US"/>
+        </w:rPr>
+        <w:t xml:space="preserve"> (Mentioned upfront would be better)</w:t>
       </w:r>
     </w:p>
     <w:p>
@@ -1554,14 +1975,16 @@
           <w:numId w:val="1"/>
         </w:numPr>
         <w:rPr>
-          <w:lang w:val="en-US"/>
-        </w:rPr>
-      </w:pPr>
-      <w:r>
-        <w:rPr>
-          <w:lang w:val="en-US"/>
-        </w:rPr>
-        <w:t>Results – 3rd para. X%?</w:t>
+          <w:highlight w:val="yellow"/>
+          <w:lang w:val="en-US"/>
+        </w:rPr>
+      </w:pPr>
+      <w:r>
+        <w:rPr>
+          <w:highlight w:val="yellow"/>
+          <w:lang w:val="en-US"/>
+        </w:rPr>
+        <w:t>How accurate is the recorder, ID work for achieving this ‐ what scope is there for error?</w:t>
       </w:r>
     </w:p>
     <w:p>
@@ -1580,11 +2003,41 @@
           <w:numId w:val="1"/>
         </w:numPr>
         <w:rPr>
-          <w:lang w:val="en-US"/>
-        </w:rPr>
-      </w:pPr>
-      <w:r>
-        <w:rPr>
+          <w:highlight w:val="yellow"/>
+          <w:lang w:val="en-US"/>
+        </w:rPr>
+      </w:pPr>
+      <w:r>
+        <w:rPr>
+          <w:highlight w:val="yellow"/>
+          <w:lang w:val="en-US"/>
+        </w:rPr>
+        <w:t>Results – 3rd para. X%?</w:t>
+      </w:r>
+    </w:p>
+    <w:p>
+      <w:pPr>
+        <w:pStyle w:val="ListParagraph"/>
+        <w:rPr>
+          <w:lang w:val="en-US"/>
+        </w:rPr>
+      </w:pPr>
+    </w:p>
+    <w:p>
+      <w:pPr>
+        <w:pStyle w:val="ListParagraph"/>
+        <w:numPr>
+          <w:ilvl w:val="0"/>
+          <w:numId w:val="1"/>
+        </w:numPr>
+        <w:rPr>
+          <w:highlight w:val="green"/>
+          <w:lang w:val="en-US"/>
+        </w:rPr>
+      </w:pPr>
+      <w:r>
+        <w:rPr>
+          <w:highlight w:val="green"/>
           <w:lang w:val="en-US"/>
         </w:rPr>
         <w:t>Fig 4.2 and 4.3 ‐ which species is which?</w:t>
@@ -1680,13 +2133,6 @@
         </w:rPr>
         <w:t>Excise some results preceding interpretive material and perhaps also remove the summary sections (since they come in the general discussion anyway).</w:t>
       </w:r>
-    </w:p>
-    <w:p>
-      <w:pPr>
-        <w:rPr>
-          <w:lang w:val="en-US"/>
-        </w:rPr>
-      </w:pPr>
     </w:p>
     <w:p>
       <w:pPr>
@@ -1758,9 +2204,122 @@
 <file path=word/numbering.xml><?xml version="1.0" encoding="utf-8"?>
 <w:numbering xmlns:wpc="http://schemas.microsoft.com/office/word/2010/wordprocessingCanvas" xmlns:cx="http://schemas.microsoft.com/office/drawing/2014/chartex" xmlns:cx1="http://schemas.microsoft.com/office/drawing/2015/9/8/chartex" xmlns:cx2="http://schemas.microsoft.com/office/drawing/2015/10/21/chartex" xmlns:cx3="http://schemas.microsoft.com/office/drawing/2016/5/9/chartex" xmlns:cx4="http://schemas.microsoft.com/office/drawing/2016/5/10/chartex" xmlns:cx5="http://schemas.microsoft.com/office/drawing/2016/5/11/chartex" xmlns:cx6="http://schemas.microsoft.com/office/drawing/2016/5/12/chartex" xmlns:cx7="http://schemas.microsoft.com/office/drawing/2016/5/13/chartex" xmlns:cx8="http://schemas.microsoft.com/office/drawing/2016/5/14/chartex" xmlns:mc="http://schemas.openxmlformats.org/markup-compatibility/2006" xmlns:aink="http://schemas.microsoft.com/office/drawing/2016/ink" xmlns:am3d="http://schemas.microsoft.com/office/drawing/2017/model3d" xmlns:o="urn:schemas-microsoft-com:office:office" xmlns:r="http://schemas.openxmlformats.org/officeDocument/2006/relationships" xmlns:m="http://schemas.openxmlformats.org/officeDocument/2006/math" xmlns:v="urn:schemas-microsoft-com:vml" xmlns:wp14="http://schemas.microsoft.com/office/word/2010/wordprocessingDrawing" xmlns:wp="http://schemas.openxmlformats.org/drawingml/2006/wordprocessingDrawing" xmlns:w10="urn:schemas-microsoft-com:office:word" xmlns:w="http://schemas.openxmlformats.org/wordprocessingml/2006/main" xmlns:w14="http://schemas.microsoft.com/office/word/2010/wordml" xmlns:w15="http://schemas.microsoft.com/office/word/2012/wordml" xmlns:w16cex="http://schemas.microsoft.com/office/word/2018/wordml/cex" xmlns:w16cid="http://schemas.microsoft.com/office/word/2016/wordml/cid" xmlns:w16="http://schemas.microsoft.com/office/word/2018/wordml" xmlns:w16sdtdh="http://schemas.microsoft.com/office/word/2020/wordml/sdtdatahash" xmlns:w16se="http://schemas.microsoft.com/office/word/2015/wordml/symex" xmlns:wpg="http://schemas.microsoft.com/office/word/2010/wordprocessingGroup" xmlns:wpi="http://schemas.microsoft.com/office/word/2010/wordprocessingInk" xmlns:wne="http://schemas.microsoft.com/office/word/2006/wordml" xmlns:wps="http://schemas.microsoft.com/office/word/2010/wordprocessingShape" mc:Ignorable="w14 w15 w16se w16cid w16 w16cex w16sdtdh wp14">
   <w:abstractNum w:abstractNumId="0" w15:restartNumberingAfterBreak="0">
+    <w:nsid w:val="60D3496D"/>
+    <w:multiLevelType w:val="hybridMultilevel"/>
+    <w:tmpl w:val="7C8205D0"/>
+    <w:lvl w:ilvl="0" w:tplc="0C09000D">
+      <w:start w:val="1"/>
+      <w:numFmt w:val="bullet"/>
+      <w:lvlText w:val=""/>
+      <w:lvlJc w:val="left"/>
+      <w:pPr>
+        <w:ind w:left="1440" w:hanging="360"/>
+      </w:pPr>
+      <w:rPr>
+        <w:rFonts w:ascii="Wingdings" w:hAnsi="Wingdings" w:hint="default"/>
+      </w:rPr>
+    </w:lvl>
+    <w:lvl w:ilvl="1" w:tplc="0C09000D">
+      <w:start w:val="1"/>
+      <w:numFmt w:val="bullet"/>
+      <w:lvlText w:val=""/>
+      <w:lvlJc w:val="left"/>
+      <w:pPr>
+        <w:ind w:left="2160" w:hanging="360"/>
+      </w:pPr>
+      <w:rPr>
+        <w:rFonts w:ascii="Wingdings" w:hAnsi="Wingdings" w:hint="default"/>
+      </w:rPr>
+    </w:lvl>
+    <w:lvl w:ilvl="2" w:tplc="0C090005" w:tentative="1">
+      <w:start w:val="1"/>
+      <w:numFmt w:val="bullet"/>
+      <w:lvlText w:val=""/>
+      <w:lvlJc w:val="left"/>
+      <w:pPr>
+        <w:ind w:left="2880" w:hanging="360"/>
+      </w:pPr>
+      <w:rPr>
+        <w:rFonts w:ascii="Wingdings" w:hAnsi="Wingdings" w:hint="default"/>
+      </w:rPr>
+    </w:lvl>
+    <w:lvl w:ilvl="3" w:tplc="0C090001" w:tentative="1">
+      <w:start w:val="1"/>
+      <w:numFmt w:val="bullet"/>
+      <w:lvlText w:val=""/>
+      <w:lvlJc w:val="left"/>
+      <w:pPr>
+        <w:ind w:left="3600" w:hanging="360"/>
+      </w:pPr>
+      <w:rPr>
+        <w:rFonts w:ascii="Symbol" w:hAnsi="Symbol" w:hint="default"/>
+      </w:rPr>
+    </w:lvl>
+    <w:lvl w:ilvl="4" w:tplc="0C090003" w:tentative="1">
+      <w:start w:val="1"/>
+      <w:numFmt w:val="bullet"/>
+      <w:lvlText w:val="o"/>
+      <w:lvlJc w:val="left"/>
+      <w:pPr>
+        <w:ind w:left="4320" w:hanging="360"/>
+      </w:pPr>
+      <w:rPr>
+        <w:rFonts w:ascii="Courier New" w:hAnsi="Courier New" w:cs="Courier New" w:hint="default"/>
+      </w:rPr>
+    </w:lvl>
+    <w:lvl w:ilvl="5" w:tplc="0C090005" w:tentative="1">
+      <w:start w:val="1"/>
+      <w:numFmt w:val="bullet"/>
+      <w:lvlText w:val=""/>
+      <w:lvlJc w:val="left"/>
+      <w:pPr>
+        <w:ind w:left="5040" w:hanging="360"/>
+      </w:pPr>
+      <w:rPr>
+        <w:rFonts w:ascii="Wingdings" w:hAnsi="Wingdings" w:hint="default"/>
+      </w:rPr>
+    </w:lvl>
+    <w:lvl w:ilvl="6" w:tplc="0C090001" w:tentative="1">
+      <w:start w:val="1"/>
+      <w:numFmt w:val="bullet"/>
+      <w:lvlText w:val=""/>
+      <w:lvlJc w:val="left"/>
+      <w:pPr>
+        <w:ind w:left="5760" w:hanging="360"/>
+      </w:pPr>
+      <w:rPr>
+        <w:rFonts w:ascii="Symbol" w:hAnsi="Symbol" w:hint="default"/>
+      </w:rPr>
+    </w:lvl>
+    <w:lvl w:ilvl="7" w:tplc="0C090003" w:tentative="1">
+      <w:start w:val="1"/>
+      <w:numFmt w:val="bullet"/>
+      <w:lvlText w:val="o"/>
+      <w:lvlJc w:val="left"/>
+      <w:pPr>
+        <w:ind w:left="6480" w:hanging="360"/>
+      </w:pPr>
+      <w:rPr>
+        <w:rFonts w:ascii="Courier New" w:hAnsi="Courier New" w:cs="Courier New" w:hint="default"/>
+      </w:rPr>
+    </w:lvl>
+    <w:lvl w:ilvl="8" w:tplc="0C090005" w:tentative="1">
+      <w:start w:val="1"/>
+      <w:numFmt w:val="bullet"/>
+      <w:lvlText w:val=""/>
+      <w:lvlJc w:val="left"/>
+      <w:pPr>
+        <w:ind w:left="7200" w:hanging="360"/>
+      </w:pPr>
+      <w:rPr>
+        <w:rFonts w:ascii="Wingdings" w:hAnsi="Wingdings" w:hint="default"/>
+      </w:rPr>
+    </w:lvl>
+  </w:abstractNum>
+  <w:abstractNum w:abstractNumId="1" w15:restartNumberingAfterBreak="0">
     <w:nsid w:val="672003A8"/>
     <w:multiLevelType w:val="hybridMultilevel"/>
-    <w:tmpl w:val="9A5AE666"/>
+    <w:tmpl w:val="912017E8"/>
     <w:lvl w:ilvl="0" w:tplc="05FAB762">
       <w:numFmt w:val="bullet"/>
       <w:lvlText w:val="-"/>
@@ -1869,7 +2428,7 @@
       </w:rPr>
     </w:lvl>
   </w:abstractNum>
-  <w:abstractNum w:abstractNumId="1" w15:restartNumberingAfterBreak="0">
+  <w:abstractNum w:abstractNumId="2" w15:restartNumberingAfterBreak="0">
     <w:nsid w:val="79853635"/>
     <w:multiLevelType w:val="hybridMultilevel"/>
     <w:tmpl w:val="BC189BDC"/>
@@ -1983,10 +2542,13 @@
     </w:lvl>
   </w:abstractNum>
   <w:num w:numId="1">
-    <w:abstractNumId w:val="0"/>
+    <w:abstractNumId w:val="1"/>
   </w:num>
   <w:num w:numId="2">
-    <w:abstractNumId w:val="1"/>
+    <w:abstractNumId w:val="2"/>
+  </w:num>
+  <w:num w:numId="3">
+    <w:abstractNumId w:val="0"/>
   </w:num>
 </w:numbering>
 </file>

</xml_diff>

<commit_message>
Respond to examiners comments on 50%
</commit_message>
<xml_diff>
--- a/Comment analysis.docx
+++ b/Comment analysis.docx
@@ -777,12 +777,30 @@
           <w:lang w:val="en-US"/>
         </w:rPr>
       </w:pPr>
-      <w:r>
+    </w:p>
+    <w:p>
+      <w:pPr>
         <w:rPr>
           <w:b/>
           <w:bCs/>
           <w:lang w:val="en-US"/>
         </w:rPr>
+      </w:pPr>
+    </w:p>
+    <w:p>
+      <w:pPr>
+        <w:rPr>
+          <w:b/>
+          <w:bCs/>
+          <w:lang w:val="en-US"/>
+        </w:rPr>
+      </w:pPr>
+      <w:r>
+        <w:rPr>
+          <w:b/>
+          <w:bCs/>
+          <w:lang w:val="en-US"/>
+        </w:rPr>
         <w:t>Chapter 2</w:t>
       </w:r>
     </w:p>
@@ -1119,7 +1137,14 @@
         <w:rPr>
           <w:lang w:val="en-US"/>
         </w:rPr>
-        <w:t xml:space="preserve">By looking at the range/ distance of the pulse interval of each call. (If multiple bats’ calls were received at the same time, usual pulse distance or overlaps may </w:t>
+        <w:t xml:space="preserve">By looking at the range/ distance of the pulse interval of each call. (If multiple bats’ calls were received at the same time, usual pulse distance or </w:t>
+      </w:r>
+      <w:r>
+        <w:rPr>
+          <w:lang w:val="en-US"/>
+        </w:rPr>
+        <w:lastRenderedPageBreak/>
+        <w:t xml:space="preserve">overlaps may </w:t>
       </w:r>
       <w:r>
         <w:rPr>
@@ -1176,7 +1201,6 @@
         <w:rPr>
           <w:lang w:val="en-US"/>
         </w:rPr>
-        <w:lastRenderedPageBreak/>
         <w:t>Explain how you avoid missing or double count bats that fly around the tunnel (as bats were disturbed on the walk-through)</w:t>
       </w:r>
     </w:p>
@@ -1518,7 +1542,6 @@
       <w:pPr>
         <w:pStyle w:val="ListParagraph"/>
         <w:rPr>
-          <w:rFonts w:hint="eastAsia"/>
           <w:lang w:val="en-US"/>
         </w:rPr>
       </w:pPr>

</xml_diff>